<commit_message>
Scrubbed CommonCents 2024 and 2023
</commit_message>
<xml_diff>
--- a/Posts/2023/02(Feb)/CommonCents/CC_02(Feb)_2023_Moral Hazard and Adverse Selection.docx
+++ b/Posts/2023/02(Feb)/CommonCents/CC_02(Feb)_2023_Moral Hazard and Adverse Selection.docx
@@ -1,8 +1,17 @@
 
 <file path=word/document.xml><?xml version="1.0" encoding="utf-8"?>
-<w:document xmlns:wpc="http://schemas.microsoft.com/office/word/2010/wordprocessingCanvas" xmlns:cx="http://schemas.microsoft.com/office/drawing/2014/chartex" xmlns:cx1="http://schemas.microsoft.com/office/drawing/2015/9/8/chartex" xmlns:cx2="http://schemas.microsoft.com/office/drawing/2015/10/21/chartex" xmlns:cx3="http://schemas.microsoft.com/office/drawing/2016/5/9/chartex" xmlns:cx4="http://schemas.microsoft.com/office/drawing/2016/5/10/chartex" xmlns:cx5="http://schemas.microsoft.com/office/drawing/2016/5/11/chartex" xmlns:cx6="http://schemas.microsoft.com/office/drawing/2016/5/12/chartex" xmlns:cx7="http://schemas.microsoft.com/office/drawing/2016/5/13/chartex" xmlns:cx8="http://schemas.microsoft.com/office/drawing/2016/5/14/chartex" xmlns:mc="http://schemas.openxmlformats.org/markup-compatibility/2006" xmlns:aink="http://schemas.microsoft.com/office/drawing/2016/ink" xmlns:am3d="http://schemas.microsoft.com/office/drawing/2017/model3d" xmlns:o="urn:schemas-microsoft-com:office:office" xmlns:oel="http://schemas.microsoft.com/office/2019/extlst" xmlns:r="http://schemas.openxmlformats.org/officeDocument/2006/relationships" xmlns:m="http://schemas.openxmlformats.org/officeDocument/2006/math" xmlns:v="urn:schemas-microsoft-com:vml" xmlns:wp14="http://schemas.microsoft.com/office/word/2010/wordprocessingDrawing" xmlns:wp="http://schemas.openxmlformats.org/drawingml/2006/wordprocessingDrawing" xmlns:w10="urn:schemas-microsoft-com:office:word" xmlns:w="http://schemas.openxmlformats.org/wordprocessingml/2006/main" xmlns:w14="http://schemas.microsoft.com/office/word/2010/wordml" xmlns:w15="http://schemas.microsoft.com/office/word/2012/wordml" xmlns:w16cex="http://schemas.microsoft.com/office/word/2018/wordml/cex" xmlns:w16cid="http://schemas.microsoft.com/office/word/2016/wordml/cid" xmlns:w16="http://schemas.microsoft.com/office/word/2018/wordml" xmlns:w16sdtdh="http://schemas.microsoft.com/office/word/2020/wordml/sdtdatahash" xmlns:w16se="http://schemas.microsoft.com/office/word/2015/wordml/symex" xmlns:wpg="http://schemas.microsoft.com/office/word/2010/wordprocessingGroup" xmlns:wpi="http://schemas.microsoft.com/office/word/2010/wordprocessingInk" xmlns:wne="http://schemas.microsoft.com/office/word/2006/wordml" xmlns:wps="http://schemas.microsoft.com/office/word/2010/wordprocessingShape" mc:Ignorable="w14 w15 w16se w16cid w16 w16cex w16sdtdh wp14">
+<w:document xmlns:wpc="http://schemas.microsoft.com/office/word/2010/wordprocessingCanvas" xmlns:cx="http://schemas.microsoft.com/office/drawing/2014/chartex" xmlns:cx1="http://schemas.microsoft.com/office/drawing/2015/9/8/chartex" xmlns:cx2="http://schemas.microsoft.com/office/drawing/2015/10/21/chartex" xmlns:cx3="http://schemas.microsoft.com/office/drawing/2016/5/9/chartex" xmlns:cx4="http://schemas.microsoft.com/office/drawing/2016/5/10/chartex" xmlns:cx5="http://schemas.microsoft.com/office/drawing/2016/5/11/chartex" xmlns:cx6="http://schemas.microsoft.com/office/drawing/2016/5/12/chartex" xmlns:cx7="http://schemas.microsoft.com/office/drawing/2016/5/13/chartex" xmlns:cx8="http://schemas.microsoft.com/office/drawing/2016/5/14/chartex" xmlns:mc="http://schemas.openxmlformats.org/markup-compatibility/2006" xmlns:aink="http://schemas.microsoft.com/office/drawing/2016/ink" xmlns:am3d="http://schemas.microsoft.com/office/drawing/2017/model3d" xmlns:o="urn:schemas-microsoft-com:office:office" xmlns:oel="http://schemas.microsoft.com/office/2019/extlst" xmlns:r="http://schemas.openxmlformats.org/officeDocument/2006/relationships" xmlns:m="http://schemas.openxmlformats.org/officeDocument/2006/math" xmlns:v="urn:schemas-microsoft-com:vml" xmlns:wp14="http://schemas.microsoft.com/office/word/2010/wordprocessingDrawing" xmlns:wp="http://schemas.openxmlformats.org/drawingml/2006/wordprocessingDrawing" xmlns:w10="urn:schemas-microsoft-com:office:word" xmlns:w="http://schemas.openxmlformats.org/wordprocessingml/2006/main" xmlns:w14="http://schemas.microsoft.com/office/word/2010/wordml" xmlns:w15="http://schemas.microsoft.com/office/word/2012/wordml" xmlns:w16cex="http://schemas.microsoft.com/office/word/2018/wordml/cex" xmlns:w16cid="http://schemas.microsoft.com/office/word/2016/wordml/cid" xmlns:w16="http://schemas.microsoft.com/office/word/2018/wordml" xmlns:w16du="http://schemas.microsoft.com/office/word/2023/wordml/word16du" xmlns:w16sdtdh="http://schemas.microsoft.com/office/word/2020/wordml/sdtdatahash" xmlns:w16sdtfl="http://schemas.microsoft.com/office/word/2024/wordml/sdtformatlock" xmlns:w16se="http://schemas.microsoft.com/office/word/2015/wordml/symex" xmlns:wpg="http://schemas.microsoft.com/office/word/2010/wordprocessingGroup" xmlns:wpi="http://schemas.microsoft.com/office/word/2010/wordprocessingInk" xmlns:wne="http://schemas.microsoft.com/office/word/2006/wordml" xmlns:wps="http://schemas.microsoft.com/office/word/2010/wordprocessingShape" mc:Ignorable="w14 w15 w16se w16cid w16 w16cex w16sdtdh w16sdtfl w16du wp14">
   <w:body>
     <w:p>
+      <w:pPr>
+        <w:pStyle w:val="Heading1"/>
+      </w:pPr>
+      <w:r>
+        <w:t>Adverse Selections and Moral Hazards</w:t>
+      </w:r>
+    </w:p>
+    <w:p/>
+    <w:p>
       <w:r>
         <w:t xml:space="preserve">One of the most interesting aspects of economics is the study of how various incentives lead to </w:t>
       </w:r>
@@ -45,10 +54,7 @@
         <w:t>oduction to drive an automobile might</w:t>
       </w:r>
       <w:r>
-        <w:t xml:space="preserve"> </w:t>
-      </w:r>
-      <w:r>
-        <w:t xml:space="preserve">likely more damaging </w:t>
+        <w:t xml:space="preserve"> likely more damaging </w:t>
       </w:r>
       <w:r>
         <w:t>than</w:t>
@@ -75,10 +81,7 @@
         <w:t>question.</w:t>
       </w:r>
       <w:r>
-        <w:t xml:space="preserve">  </w:t>
-      </w:r>
-      <w:r>
-        <w:t>Second, the fact that roads are funded by the tax levied on gasoline sales means that owners of electric vehicles do not pay their fair share in the maintenance and upkeep of the highway and buy way system of the United States which benefits everybody.</w:t>
+        <w:t xml:space="preserve">  Second, the fact that roads are funded by the tax levied on gasoline sales means that owners of electric vehicles do not pay their fair share in the maintenance and upkeep of the highway and buy way system of the United States which benefits everybody.</w:t>
       </w:r>
       <w:r>
         <w:t xml:space="preserve">  The thought that they might be sponging </w:t>
@@ -89,10 +92,18 @@
       </w:r>
       <w:proofErr w:type="gramEnd"/>
       <w:r>
-        <w:t xml:space="preserve"> the efforts of others doesn’t even enter </w:t>
-      </w:r>
-      <w:r>
-        <w:t>into their discourse.</w:t>
+        <w:t xml:space="preserve"> the efforts of others doesn’t even </w:t>
+      </w:r>
+      <w:proofErr w:type="gramStart"/>
+      <w:r>
+        <w:t xml:space="preserve">enter </w:t>
+      </w:r>
+      <w:r>
+        <w:t>into</w:t>
+      </w:r>
+      <w:proofErr w:type="gramEnd"/>
+      <w:r>
+        <w:t xml:space="preserve"> their discourse.</w:t>
       </w:r>
     </w:p>
     <w:p>
@@ -187,19 +198,7 @@
           <w:rPr>
             <w:rStyle w:val="Hyperlink"/>
           </w:rPr>
-          <w:t>adverse sele</w:t>
-        </w:r>
-        <w:r>
-          <w:rPr>
-            <w:rStyle w:val="Hyperlink"/>
-          </w:rPr>
-          <w:t>c</w:t>
-        </w:r>
-        <w:r>
-          <w:rPr>
-            <w:rStyle w:val="Hyperlink"/>
-          </w:rPr>
-          <w:t>tion</w:t>
+          <w:t>adverse selection</w:t>
         </w:r>
       </w:hyperlink>
       <w:r>
@@ -367,21 +366,7 @@
         <w:t>classic example</w:t>
       </w:r>
       <w:r>
-        <w:t xml:space="preserve">, </w:t>
-      </w:r>
-      <w:r>
-        <w:t xml:space="preserve">adapted from one Prof. Collen </w:t>
-      </w:r>
-      <w:proofErr w:type="spellStart"/>
-      <w:r>
-        <w:t>Fullenkamp’s</w:t>
-      </w:r>
-      <w:proofErr w:type="spellEnd"/>
-      <w:r>
-        <w:t xml:space="preserve"> lectures on the financial markets</w:t>
-      </w:r>
-      <w:r>
-        <w:t>, i</w:t>
+        <w:t>, adapted from one Prof. Collen Fullenkamp’s lectures on the financial markets, i</w:t>
       </w:r>
       <w:r>
         <w:t>s the issuance of a loan</w:t>
@@ -474,10 +459,7 @@
         <w:t xml:space="preserve"> </w:t>
       </w:r>
       <w:r>
-        <w:t xml:space="preserve">even though </w:t>
-      </w:r>
-      <w:r>
-        <w:t xml:space="preserve">the applicant </w:t>
+        <w:t xml:space="preserve">even though the applicant </w:t>
       </w:r>
       <w:r>
         <w:t>knows his type</w:t>
@@ -489,15 +471,7 @@
         <w:t xml:space="preserve"> </w:t>
       </w:r>
       <w:r>
-        <w:t xml:space="preserve">the lender </w:t>
-      </w:r>
-      <w:proofErr w:type="gramStart"/>
-      <w:r>
-        <w:t>doesn’t</w:t>
-      </w:r>
-      <w:proofErr w:type="gramEnd"/>
-      <w:r>
-        <w:t xml:space="preserve"> </w:t>
+        <w:t xml:space="preserve">the lender doesn’t </w:t>
       </w:r>
       <w:r>
         <w:t>and he is forced, if he wants to stay in business, to make some number of loans to the risky t</w:t>
@@ -518,7 +492,11 @@
         <w:t xml:space="preserve">lender, having analyzed the </w:t>
       </w:r>
       <w:r>
-        <w:t xml:space="preserve">behaviors of the two types sets the interest rate for safe and risky borrowers at 5% and 20%, respectively.  A naïve lender may then argue to himself that </w:t>
+        <w:t xml:space="preserve">behaviors of the two </w:t>
+      </w:r>
+      <w:r>
+        <w:lastRenderedPageBreak/>
+        <w:t xml:space="preserve">types sets the interest rate for safe and risky borrowers at 5% and 20%, respectively.  A naïve lender may then argue to himself that </w:t>
       </w:r>
       <w:r>
         <w:t xml:space="preserve">if the borrower where as likely to be safe as risky </w:t>
@@ -541,7 +519,6 @@
     </w:p>
     <w:p>
       <w:r>
-        <w:lastRenderedPageBreak/>
         <w:t>Any lender trying this approach would quickly find himself in trouble</w:t>
       </w:r>
       <w:r>
@@ -651,25 +628,7 @@
                 <w:sz w:val="21"/>
                 <w:szCs w:val="21"/>
               </w:rPr>
-              <w:t xml:space="preserve">Adverse </w:t>
-            </w:r>
-            <w:r>
-              <w:rPr>
-                <w:rFonts w:ascii="Arial" w:hAnsi="Arial" w:cs="Arial"/>
-                <w:color w:val="202122"/>
-                <w:sz w:val="21"/>
-                <w:szCs w:val="21"/>
-              </w:rPr>
-              <w:t>S</w:t>
-            </w:r>
-            <w:r>
-              <w:rPr>
-                <w:rFonts w:ascii="Arial" w:hAnsi="Arial" w:cs="Arial"/>
-                <w:color w:val="202122"/>
-                <w:sz w:val="21"/>
-                <w:szCs w:val="21"/>
-              </w:rPr>
-              <w:t>election</w:t>
+              <w:t>Adverse Selection</w:t>
             </w:r>
           </w:p>
         </w:tc>
@@ -730,25 +689,7 @@
                 <w:sz w:val="21"/>
                 <w:szCs w:val="21"/>
               </w:rPr>
-              <w:t xml:space="preserve">the </w:t>
-            </w:r>
-            <w:r>
-              <w:rPr>
-                <w:rFonts w:ascii="Arial" w:hAnsi="Arial" w:cs="Arial"/>
-                <w:color w:val="202122"/>
-                <w:sz w:val="21"/>
-                <w:szCs w:val="21"/>
-              </w:rPr>
-              <w:t>behavior</w:t>
-            </w:r>
-            <w:r>
-              <w:rPr>
-                <w:rFonts w:ascii="Arial" w:hAnsi="Arial" w:cs="Arial"/>
-                <w:color w:val="202122"/>
-                <w:sz w:val="21"/>
-                <w:szCs w:val="21"/>
-              </w:rPr>
-              <w:t xml:space="preserve"> of an individual</w:t>
+              <w:t>the behavior of an individual</w:t>
             </w:r>
           </w:p>
         </w:tc>
@@ -912,19 +853,7 @@
           <w:rPr>
             <w:rStyle w:val="Hyperlink"/>
           </w:rPr>
-          <w:t>How Neutral is Net Neu</w:t>
-        </w:r>
-        <w:r>
-          <w:rPr>
-            <w:rStyle w:val="Hyperlink"/>
-          </w:rPr>
-          <w:t>t</w:t>
-        </w:r>
-        <w:r>
-          <w:rPr>
-            <w:rStyle w:val="Hyperlink"/>
-          </w:rPr>
-          <w:t>rality?</w:t>
+          <w:t>How Neutral is Net Neutrality?</w:t>
         </w:r>
       </w:hyperlink>
     </w:p>
@@ -958,17 +887,9 @@
           <w:rPr>
             <w:rStyle w:val="Hyperlink"/>
           </w:rPr>
-          <w:t xml:space="preserve">Vicious </w:t>
-        </w:r>
-        <w:proofErr w:type="spellStart"/>
-        <w:r>
-          <w:rPr>
-            <w:rStyle w:val="Hyperlink"/>
-          </w:rPr>
-          <w:t>Cycle</w:t>
+          <w:t>Vicious Cycle</w:t>
         </w:r>
       </w:hyperlink>
-      <w:proofErr w:type="spellEnd"/>
     </w:p>
     <w:p>
       <w:pPr>
@@ -1030,17 +951,9 @@
           <w:rPr>
             <w:rStyle w:val="Hyperlink"/>
           </w:rPr>
-          <w:t xml:space="preserve">Free Electric </w:t>
-        </w:r>
-        <w:proofErr w:type="spellStart"/>
-        <w:r>
-          <w:rPr>
-            <w:rStyle w:val="Hyperlink"/>
-          </w:rPr>
-          <w:t>Riders</w:t>
+          <w:t>Free Electric Riders</w:t>
         </w:r>
       </w:hyperlink>
-      <w:proofErr w:type="spellEnd"/>
     </w:p>
     <w:p>
       <w:pPr>
@@ -1112,7 +1025,7 @@
 </file>
 
 <file path=word/numbering.xml><?xml version="1.0" encoding="utf-8"?>
-<w:numbering xmlns:wpc="http://schemas.microsoft.com/office/word/2010/wordprocessingCanvas" xmlns:cx="http://schemas.microsoft.com/office/drawing/2014/chartex" xmlns:cx1="http://schemas.microsoft.com/office/drawing/2015/9/8/chartex" xmlns:cx2="http://schemas.microsoft.com/office/drawing/2015/10/21/chartex" xmlns:cx3="http://schemas.microsoft.com/office/drawing/2016/5/9/chartex" xmlns:cx4="http://schemas.microsoft.com/office/drawing/2016/5/10/chartex" xmlns:cx5="http://schemas.microsoft.com/office/drawing/2016/5/11/chartex" xmlns:cx6="http://schemas.microsoft.com/office/drawing/2016/5/12/chartex" xmlns:cx7="http://schemas.microsoft.com/office/drawing/2016/5/13/chartex" xmlns:cx8="http://schemas.microsoft.com/office/drawing/2016/5/14/chartex" xmlns:mc="http://schemas.openxmlformats.org/markup-compatibility/2006" xmlns:aink="http://schemas.microsoft.com/office/drawing/2016/ink" xmlns:am3d="http://schemas.microsoft.com/office/drawing/2017/model3d" xmlns:o="urn:schemas-microsoft-com:office:office" xmlns:oel="http://schemas.microsoft.com/office/2019/extlst" xmlns:r="http://schemas.openxmlformats.org/officeDocument/2006/relationships" xmlns:m="http://schemas.openxmlformats.org/officeDocument/2006/math" xmlns:v="urn:schemas-microsoft-com:vml" xmlns:wp14="http://schemas.microsoft.com/office/word/2010/wordprocessingDrawing" xmlns:wp="http://schemas.openxmlformats.org/drawingml/2006/wordprocessingDrawing" xmlns:w10="urn:schemas-microsoft-com:office:word" xmlns:w="http://schemas.openxmlformats.org/wordprocessingml/2006/main" xmlns:w14="http://schemas.microsoft.com/office/word/2010/wordml" xmlns:w15="http://schemas.microsoft.com/office/word/2012/wordml" xmlns:w16cex="http://schemas.microsoft.com/office/word/2018/wordml/cex" xmlns:w16cid="http://schemas.microsoft.com/office/word/2016/wordml/cid" xmlns:w16="http://schemas.microsoft.com/office/word/2018/wordml" xmlns:w16sdtdh="http://schemas.microsoft.com/office/word/2020/wordml/sdtdatahash" xmlns:w16se="http://schemas.microsoft.com/office/word/2015/wordml/symex" xmlns:wpg="http://schemas.microsoft.com/office/word/2010/wordprocessingGroup" xmlns:wpi="http://schemas.microsoft.com/office/word/2010/wordprocessingInk" xmlns:wne="http://schemas.microsoft.com/office/word/2006/wordml" xmlns:wps="http://schemas.microsoft.com/office/word/2010/wordprocessingShape" mc:Ignorable="w14 w15 w16se w16cid w16 w16cex w16sdtdh wp14">
+<w:numbering xmlns:wpc="http://schemas.microsoft.com/office/word/2010/wordprocessingCanvas" xmlns:cx="http://schemas.microsoft.com/office/drawing/2014/chartex" xmlns:cx1="http://schemas.microsoft.com/office/drawing/2015/9/8/chartex" xmlns:cx2="http://schemas.microsoft.com/office/drawing/2015/10/21/chartex" xmlns:cx3="http://schemas.microsoft.com/office/drawing/2016/5/9/chartex" xmlns:cx4="http://schemas.microsoft.com/office/drawing/2016/5/10/chartex" xmlns:cx5="http://schemas.microsoft.com/office/drawing/2016/5/11/chartex" xmlns:cx6="http://schemas.microsoft.com/office/drawing/2016/5/12/chartex" xmlns:cx7="http://schemas.microsoft.com/office/drawing/2016/5/13/chartex" xmlns:cx8="http://schemas.microsoft.com/office/drawing/2016/5/14/chartex" xmlns:mc="http://schemas.openxmlformats.org/markup-compatibility/2006" xmlns:aink="http://schemas.microsoft.com/office/drawing/2016/ink" xmlns:am3d="http://schemas.microsoft.com/office/drawing/2017/model3d" xmlns:o="urn:schemas-microsoft-com:office:office" xmlns:oel="http://schemas.microsoft.com/office/2019/extlst" xmlns:r="http://schemas.openxmlformats.org/officeDocument/2006/relationships" xmlns:m="http://schemas.openxmlformats.org/officeDocument/2006/math" xmlns:v="urn:schemas-microsoft-com:vml" xmlns:wp14="http://schemas.microsoft.com/office/word/2010/wordprocessingDrawing" xmlns:wp="http://schemas.openxmlformats.org/drawingml/2006/wordprocessingDrawing" xmlns:w10="urn:schemas-microsoft-com:office:word" xmlns:w="http://schemas.openxmlformats.org/wordprocessingml/2006/main" xmlns:w14="http://schemas.microsoft.com/office/word/2010/wordml" xmlns:w15="http://schemas.microsoft.com/office/word/2012/wordml" xmlns:w16cex="http://schemas.microsoft.com/office/word/2018/wordml/cex" xmlns:w16cid="http://schemas.microsoft.com/office/word/2016/wordml/cid" xmlns:w16="http://schemas.microsoft.com/office/word/2018/wordml" xmlns:w16du="http://schemas.microsoft.com/office/word/2023/wordml/word16du" xmlns:w16sdtdh="http://schemas.microsoft.com/office/word/2020/wordml/sdtdatahash" xmlns:w16sdtfl="http://schemas.microsoft.com/office/word/2024/wordml/sdtformatlock" xmlns:w16se="http://schemas.microsoft.com/office/word/2015/wordml/symex" xmlns:wpg="http://schemas.microsoft.com/office/word/2010/wordprocessingGroup" xmlns:wpi="http://schemas.microsoft.com/office/word/2010/wordprocessingInk" xmlns:wne="http://schemas.microsoft.com/office/word/2006/wordml" xmlns:wps="http://schemas.microsoft.com/office/word/2010/wordprocessingShape" mc:Ignorable="w14 w15 w16se w16cid w16 w16cex w16sdtdh w16sdtfl w16du wp14">
   <w:abstractNum w:abstractNumId="0" w15:restartNumberingAfterBreak="0">
     <w:nsid w:val="05900B80"/>
     <w:multiLevelType w:val="hybridMultilevel"/>
@@ -1349,7 +1262,7 @@
 </file>
 
 <file path=word/styles.xml><?xml version="1.0" encoding="utf-8"?>
-<w:styles xmlns:mc="http://schemas.openxmlformats.org/markup-compatibility/2006" xmlns:r="http://schemas.openxmlformats.org/officeDocument/2006/relationships" xmlns:w="http://schemas.openxmlformats.org/wordprocessingml/2006/main" xmlns:w14="http://schemas.microsoft.com/office/word/2010/wordml" xmlns:w15="http://schemas.microsoft.com/office/word/2012/wordml" xmlns:w16cex="http://schemas.microsoft.com/office/word/2018/wordml/cex" xmlns:w16cid="http://schemas.microsoft.com/office/word/2016/wordml/cid" xmlns:w16="http://schemas.microsoft.com/office/word/2018/wordml" xmlns:w16sdtdh="http://schemas.microsoft.com/office/word/2020/wordml/sdtdatahash" xmlns:w16se="http://schemas.microsoft.com/office/word/2015/wordml/symex" mc:Ignorable="w14 w15 w16se w16cid w16 w16cex w16sdtdh">
+<w:styles xmlns:mc="http://schemas.openxmlformats.org/markup-compatibility/2006" xmlns:r="http://schemas.openxmlformats.org/officeDocument/2006/relationships" xmlns:w="http://schemas.openxmlformats.org/wordprocessingml/2006/main" xmlns:w14="http://schemas.microsoft.com/office/word/2010/wordml" xmlns:w15="http://schemas.microsoft.com/office/word/2012/wordml" xmlns:w16cex="http://schemas.microsoft.com/office/word/2018/wordml/cex" xmlns:w16cid="http://schemas.microsoft.com/office/word/2016/wordml/cid" xmlns:w16="http://schemas.microsoft.com/office/word/2018/wordml" xmlns:w16du="http://schemas.microsoft.com/office/word/2023/wordml/word16du" xmlns:w16sdtdh="http://schemas.microsoft.com/office/word/2020/wordml/sdtdatahash" xmlns:w16sdtfl="http://schemas.microsoft.com/office/word/2024/wordml/sdtformatlock" xmlns:w16se="http://schemas.microsoft.com/office/word/2015/wordml/symex" mc:Ignorable="w14 w15 w16se w16cid w16 w16cex w16sdtdh w16sdtfl w16du">
   <w:docDefaults>
     <w:rPrDefault>
       <w:rPr>
@@ -1747,10 +1660,30 @@
     <w:name w:val="Normal"/>
     <w:qFormat/>
   </w:style>
+  <w:style w:type="paragraph" w:styleId="Heading1">
+    <w:name w:val="heading 1"/>
+    <w:basedOn w:val="Normal"/>
+    <w:next w:val="Normal"/>
+    <w:link w:val="Heading1Char"/>
+    <w:uiPriority w:val="9"/>
+    <w:qFormat/>
+    <w:rsid w:val="005106EF"/>
+    <w:pPr>
+      <w:keepNext/>
+      <w:keepLines/>
+      <w:spacing w:before="240" w:after="0"/>
+      <w:outlineLvl w:val="0"/>
+    </w:pPr>
+    <w:rPr>
+      <w:rFonts w:asciiTheme="majorHAnsi" w:eastAsiaTheme="majorEastAsia" w:hAnsiTheme="majorHAnsi" w:cstheme="majorBidi"/>
+      <w:color w:val="2F5496" w:themeColor="accent1" w:themeShade="BF"/>
+      <w:sz w:val="32"/>
+      <w:szCs w:val="32"/>
+    </w:rPr>
+  </w:style>
   <w:style w:type="character" w:default="1" w:styleId="DefaultParagraphFont">
     <w:name w:val="Default Paragraph Font"/>
     <w:uiPriority w:val="1"/>
-    <w:semiHidden/>
     <w:unhideWhenUsed/>
   </w:style>
   <w:style w:type="table" w:default="1" w:styleId="TableNormal">
@@ -1838,6 +1771,19 @@
       <w:ind w:left="720"/>
       <w:contextualSpacing/>
     </w:pPr>
+  </w:style>
+  <w:style w:type="character" w:customStyle="1" w:styleId="Heading1Char">
+    <w:name w:val="Heading 1 Char"/>
+    <w:basedOn w:val="DefaultParagraphFont"/>
+    <w:link w:val="Heading1"/>
+    <w:uiPriority w:val="9"/>
+    <w:rsid w:val="005106EF"/>
+    <w:rPr>
+      <w:rFonts w:asciiTheme="majorHAnsi" w:eastAsiaTheme="majorEastAsia" w:hAnsiTheme="majorHAnsi" w:cstheme="majorBidi"/>
+      <w:color w:val="2F5496" w:themeColor="accent1" w:themeShade="BF"/>
+      <w:sz w:val="32"/>
+      <w:szCs w:val="32"/>
+    </w:rPr>
   </w:style>
 </w:styles>
 </file>

</xml_diff>